<commit_message>
[V1U:B-100528] Update Upgrade guide
</commit_message>
<xml_diff>
--- a/docs/upgrades/Sage300SDK_2020_1UpgradeGuide.docx
+++ b/docs/upgrades/Sage300SDK_2020_1UpgradeGuide.docx
@@ -6,6 +6,8 @@
       <w:pPr>
         <w:pStyle w:val="SAGETitle"/>
       </w:pPr>
+      <w:bookmarkStart w:id="0" w:name="_GoBack"/>
+      <w:bookmarkEnd w:id="0"/>
       <w:r>
         <w:t>Sage 30</w:t>
       </w:r>
@@ -958,16 +960,16 @@
         <w:lastRenderedPageBreak/>
         <w:fldChar w:fldCharType="end"/>
       </w:r>
-      <w:bookmarkStart w:id="0" w:name="_Toc440376140"/>
-      <w:bookmarkStart w:id="1" w:name="_Toc17880090"/>
+      <w:bookmarkStart w:id="1" w:name="_Toc440376140"/>
+      <w:bookmarkStart w:id="2" w:name="_Toc17880090"/>
       <w:r>
         <w:t>O</w:t>
       </w:r>
       <w:r>
         <w:t>verview</w:t>
       </w:r>
-      <w:bookmarkEnd w:id="0"/>
       <w:bookmarkEnd w:id="1"/>
+      <w:bookmarkEnd w:id="2"/>
       <w:r>
         <w:fldChar w:fldCharType="begin"/>
       </w:r>
@@ -1157,12 +1159,12 @@
       <w:pPr>
         <w:pStyle w:val="SAGEHeading2"/>
       </w:pPr>
-      <w:bookmarkStart w:id="2" w:name="_Toc17880091"/>
+      <w:bookmarkStart w:id="3" w:name="_Toc17880091"/>
       <w:r>
         <w:lastRenderedPageBreak/>
         <w:t>Required Version of Sage 300</w:t>
       </w:r>
-      <w:bookmarkEnd w:id="2"/>
+      <w:bookmarkEnd w:id="3"/>
     </w:p>
     <w:p>
       <w:pPr>
@@ -1228,7 +1230,7 @@
         <w:pStyle w:val="SAGEHeading1"/>
         <w:framePr w:wrap="around"/>
       </w:pPr>
-      <w:bookmarkStart w:id="3" w:name="_Toc17880092"/>
+      <w:bookmarkStart w:id="4" w:name="_Toc17880092"/>
       <w:r>
         <w:lastRenderedPageBreak/>
         <w:t>Install</w:t>
@@ -1248,7 +1250,7 @@
       <w:r>
         <w:t>Wizard</w:t>
       </w:r>
-      <w:bookmarkEnd w:id="3"/>
+      <w:bookmarkEnd w:id="4"/>
     </w:p>
     <w:p>
       <w:pPr>
@@ -1406,8 +1408,8 @@
           <w:numId w:val="35"/>
         </w:numPr>
       </w:pPr>
-      <w:bookmarkStart w:id="4" w:name="_Toc453606102"/>
-      <w:bookmarkStart w:id="5" w:name="_Toc17880093"/>
+      <w:bookmarkStart w:id="5" w:name="_Toc453606102"/>
+      <w:bookmarkStart w:id="6" w:name="_Toc17880093"/>
       <w:r>
         <w:lastRenderedPageBreak/>
         <w:t>Accessing</w:t>
@@ -1430,8 +1432,8 @@
       <w:r>
         <w:t>Upgrade Wizard</w:t>
       </w:r>
-      <w:bookmarkEnd w:id="4"/>
       <w:bookmarkEnd w:id="5"/>
+      <w:bookmarkEnd w:id="6"/>
     </w:p>
     <w:p>
       <w:pPr>
@@ -1605,8 +1607,8 @@
           <w:numId w:val="35"/>
         </w:numPr>
       </w:pPr>
-      <w:bookmarkStart w:id="6" w:name="_Toc440882986"/>
-      <w:bookmarkStart w:id="7" w:name="_Toc17880094"/>
+      <w:bookmarkStart w:id="7" w:name="_Toc440882986"/>
+      <w:bookmarkStart w:id="8" w:name="_Toc17880094"/>
       <w:r>
         <w:lastRenderedPageBreak/>
         <w:t xml:space="preserve">Using </w:t>
@@ -1617,8 +1619,8 @@
       <w:r>
         <w:t>Sage 300 Upgrade Wizard</w:t>
       </w:r>
-      <w:bookmarkEnd w:id="6"/>
       <w:bookmarkEnd w:id="7"/>
+      <w:bookmarkEnd w:id="8"/>
     </w:p>
     <w:p>
       <w:pPr>
@@ -1753,12 +1755,12 @@
         </w:numPr>
         <w:ind w:left="734" w:hanging="734"/>
       </w:pPr>
-      <w:bookmarkStart w:id="8" w:name="_Toc17880095"/>
+      <w:bookmarkStart w:id="9" w:name="_Toc17880095"/>
       <w:r>
         <w:lastRenderedPageBreak/>
         <w:t>Step 1 – Synchronize Kendo Files</w:t>
       </w:r>
-      <w:bookmarkEnd w:id="8"/>
+      <w:bookmarkEnd w:id="9"/>
     </w:p>
     <w:p>
       <w:pPr>
@@ -1887,7 +1889,7 @@
         </w:numPr>
         <w:ind w:left="734" w:hanging="734"/>
       </w:pPr>
-      <w:bookmarkStart w:id="9" w:name="_Toc17880096"/>
+      <w:bookmarkStart w:id="10" w:name="_Toc17880096"/>
       <w:r>
         <w:lastRenderedPageBreak/>
         <w:t xml:space="preserve">Step </w:t>
@@ -1898,7 +1900,7 @@
       <w:r>
         <w:t xml:space="preserve"> – Synchronize Web Files</w:t>
       </w:r>
-      <w:bookmarkEnd w:id="9"/>
+      <w:bookmarkEnd w:id="10"/>
     </w:p>
     <w:p>
       <w:pPr>
@@ -2034,9 +2036,6 @@
     <w:p>
       <w:pPr>
         <w:spacing w:after="200" w:line="0" w:lineRule="auto"/>
-        <w:rPr>
-          <w:lang w:val="en-US"/>
-        </w:rPr>
       </w:pPr>
       <w:r>
         <w:br w:type="page"/>
@@ -2051,21 +2050,11 @@
         </w:numPr>
         <w:ind w:left="734" w:hanging="734"/>
       </w:pPr>
-      <w:bookmarkStart w:id="10" w:name="_Toc17880099"/>
+      <w:bookmarkStart w:id="11" w:name="_Hlk27142894"/>
       <w:r>
         <w:lastRenderedPageBreak/>
-        <w:t xml:space="preserve">Step </w:t>
-      </w:r>
-      <w:r>
-        <w:t>3</w:t>
-      </w:r>
-      <w:r>
-        <w:t xml:space="preserve"> – </w:t>
-      </w:r>
-      <w:r>
-        <w:t>Confirmation</w:t>
-      </w:r>
-      <w:bookmarkEnd w:id="10"/>
+        <w:t>Step 3 – Theme color changes</w:t>
+      </w:r>
     </w:p>
     <w:p>
       <w:pPr>
@@ -2081,10 +2070,10 @@
           <w:noProof/>
         </w:rPr>
         <w:drawing>
-          <wp:inline distT="0" distB="0" distL="0" distR="0" wp14:anchorId="111B3514" wp14:editId="3F753899">
+          <wp:inline distT="0" distB="0" distL="0" distR="0" wp14:anchorId="50C8EC43" wp14:editId="471CA26D">
             <wp:extent cx="5853430" cy="5128260"/>
             <wp:effectExtent l="0" t="0" r="0" b="0"/>
-            <wp:docPr id="26" name="Picture 26"/>
+            <wp:docPr id="5" name="Picture 5"/>
             <wp:cNvGraphicFramePr>
               <a:graphicFrameLocks xmlns:a="http://schemas.openxmlformats.org/drawingml/2006/main" noChangeAspect="1"/>
             </wp:cNvGraphicFramePr>
@@ -2126,9 +2115,37 @@
       <w:pPr>
         <w:pStyle w:val="SAGEBodyText"/>
       </w:pPr>
-      <w:r>
-        <w:t>The solution and projects are ready to be upgraded.</w:t>
-      </w:r>
+    </w:p>
+    <w:p>
+      <w:pPr>
+        <w:pStyle w:val="SAGEBodyText"/>
+      </w:pPr>
+      <w:r>
+        <w:t xml:space="preserve">This is simply an informational step. </w:t>
+      </w:r>
+      <w:r>
+        <w:rPr>
+          <w:color w:val="FD34A9" w:themeColor="accent1" w:themeTint="99"/>
+        </w:rPr>
+        <w:t xml:space="preserve">See Section 6 – </w:t>
+      </w:r>
+      <w:r>
+        <w:rPr>
+          <w:color w:val="FD34A9" w:themeColor="accent1" w:themeTint="99"/>
+        </w:rPr>
+        <w:t>Theme color</w:t>
+      </w:r>
+      <w:r>
+        <w:rPr>
+          <w:color w:val="FD34A9" w:themeColor="accent1" w:themeTint="99"/>
+        </w:rPr>
+        <w:t xml:space="preserve"> changes for full details on the manual modifications required.</w:t>
+      </w:r>
+    </w:p>
+    <w:p>
+      <w:pPr>
+        <w:pStyle w:val="SAGEBodyText"/>
+      </w:pPr>
     </w:p>
     <w:p>
       <w:pPr>
@@ -2141,10 +2158,10 @@
         <w:rPr>
           <w:rStyle w:val="SAGETextUI"/>
         </w:rPr>
-        <w:t>Upgrade</w:t>
-      </w:r>
-      <w:r>
-        <w:t xml:space="preserve"> to upgrade the solution and projects or </w:t>
+        <w:t>Next</w:t>
+      </w:r>
+      <w:r>
+        <w:t xml:space="preserve"> to proceed or </w:t>
       </w:r>
       <w:r>
         <w:rPr>
@@ -2155,23 +2172,39 @@
       <w:r>
         <w:t xml:space="preserve"> to go back to the previous step.</w:t>
       </w:r>
-      <w:r>
-        <w:t xml:space="preserve"> </w:t>
-      </w:r>
     </w:p>
     <w:p>
       <w:pPr>
+        <w:pStyle w:val="SAGEBodyText"/>
+      </w:pPr>
+    </w:p>
+    <w:p>
+      <w:pPr>
         <w:spacing w:after="200" w:line="0" w:lineRule="auto"/>
         <w:rPr>
-          <w:b/>
-          <w:color w:val="2E3456"/>
-          <w:sz w:val="30"/>
           <w:lang w:val="en-US"/>
         </w:rPr>
       </w:pPr>
       <w:r>
         <w:br w:type="page"/>
       </w:r>
+    </w:p>
+    <w:bookmarkEnd w:id="11"/>
+    <w:p>
+      <w:pPr>
+        <w:spacing w:after="200" w:line="0" w:lineRule="auto"/>
+        <w:rPr>
+          <w:lang w:val="en-US"/>
+        </w:rPr>
+      </w:pPr>
+    </w:p>
+    <w:p>
+      <w:pPr>
+        <w:spacing w:after="200" w:line="0" w:lineRule="auto"/>
+        <w:rPr>
+          <w:lang w:val="en-US"/>
+        </w:rPr>
+      </w:pPr>
     </w:p>
     <w:p>
       <w:pPr>
@@ -2182,18 +2215,20 @@
         </w:numPr>
         <w:ind w:left="734" w:hanging="734"/>
       </w:pPr>
-      <w:bookmarkStart w:id="11" w:name="_Toc17880100"/>
-      <w:r>
-        <w:lastRenderedPageBreak/>
+      <w:bookmarkStart w:id="12" w:name="_Toc17880099"/>
+      <w:r>
         <w:t xml:space="preserve">Step </w:t>
       </w:r>
       <w:r>
-        <w:t>4</w:t>
-      </w:r>
-      <w:r>
-        <w:t xml:space="preserve"> – Recompile</w:t>
-      </w:r>
-      <w:bookmarkEnd w:id="11"/>
+        <w:t>3</w:t>
+      </w:r>
+      <w:r>
+        <w:t xml:space="preserve"> – </w:t>
+      </w:r>
+      <w:r>
+        <w:t>Confirmation</w:t>
+      </w:r>
+      <w:bookmarkEnd w:id="12"/>
     </w:p>
     <w:p>
       <w:pPr>
@@ -2209,10 +2244,10 @@
           <w:noProof/>
         </w:rPr>
         <w:drawing>
-          <wp:inline distT="0" distB="0" distL="0" distR="0" wp14:anchorId="6E74622D" wp14:editId="2E5D4501">
+          <wp:inline distT="0" distB="0" distL="0" distR="0" wp14:anchorId="111B3514" wp14:editId="3F753899">
             <wp:extent cx="5853430" cy="5128260"/>
             <wp:effectExtent l="0" t="0" r="0" b="0"/>
-            <wp:docPr id="27" name="Picture 27"/>
+            <wp:docPr id="26" name="Picture 26"/>
             <wp:cNvGraphicFramePr>
               <a:graphicFrameLocks xmlns:a="http://schemas.openxmlformats.org/drawingml/2006/main" noChangeAspect="1"/>
             </wp:cNvGraphicFramePr>
@@ -2255,6 +2290,134 @@
         <w:pStyle w:val="SAGEBodyText"/>
       </w:pPr>
       <w:r>
+        <w:t>The solution and projects are ready to be upgraded.</w:t>
+      </w:r>
+    </w:p>
+    <w:p>
+      <w:pPr>
+        <w:pStyle w:val="SAGEBodyText"/>
+      </w:pPr>
+      <w:r>
+        <w:t xml:space="preserve">Click </w:t>
+      </w:r>
+      <w:r>
+        <w:rPr>
+          <w:rStyle w:val="SAGETextUI"/>
+        </w:rPr>
+        <w:t>Upgrade</w:t>
+      </w:r>
+      <w:r>
+        <w:t xml:space="preserve"> to upgrade the solution and projects or </w:t>
+      </w:r>
+      <w:r>
+        <w:rPr>
+          <w:rStyle w:val="SAGETextUI"/>
+        </w:rPr>
+        <w:t>Back</w:t>
+      </w:r>
+      <w:r>
+        <w:t xml:space="preserve"> to go back to the previous step.</w:t>
+      </w:r>
+      <w:r>
+        <w:t xml:space="preserve"> </w:t>
+      </w:r>
+    </w:p>
+    <w:p>
+      <w:pPr>
+        <w:spacing w:after="200" w:line="0" w:lineRule="auto"/>
+        <w:rPr>
+          <w:b/>
+          <w:color w:val="2E3456"/>
+          <w:sz w:val="30"/>
+          <w:lang w:val="en-US"/>
+        </w:rPr>
+      </w:pPr>
+      <w:r>
+        <w:br w:type="page"/>
+      </w:r>
+    </w:p>
+    <w:p>
+      <w:pPr>
+        <w:pStyle w:val="SAGEHeading2"/>
+        <w:numPr>
+          <w:ilvl w:val="1"/>
+          <w:numId w:val="35"/>
+        </w:numPr>
+        <w:ind w:left="734" w:hanging="734"/>
+      </w:pPr>
+      <w:bookmarkStart w:id="13" w:name="_Toc17880100"/>
+      <w:r>
+        <w:lastRenderedPageBreak/>
+        <w:t xml:space="preserve">Step </w:t>
+      </w:r>
+      <w:r>
+        <w:t>4</w:t>
+      </w:r>
+      <w:r>
+        <w:t xml:space="preserve"> – Recompile</w:t>
+      </w:r>
+      <w:bookmarkEnd w:id="13"/>
+    </w:p>
+    <w:p>
+      <w:pPr>
+        <w:pStyle w:val="SAGEBodyText"/>
+      </w:pPr>
+    </w:p>
+    <w:p>
+      <w:pPr>
+        <w:pStyle w:val="SAGEBodyText"/>
+      </w:pPr>
+      <w:r>
+        <w:rPr>
+          <w:noProof/>
+        </w:rPr>
+        <w:drawing>
+          <wp:inline distT="0" distB="0" distL="0" distR="0" wp14:anchorId="6E74622D" wp14:editId="2E5D4501">
+            <wp:extent cx="5853430" cy="5128260"/>
+            <wp:effectExtent l="0" t="0" r="0" b="0"/>
+            <wp:docPr id="27" name="Picture 27"/>
+            <wp:cNvGraphicFramePr>
+              <a:graphicFrameLocks xmlns:a="http://schemas.openxmlformats.org/drawingml/2006/main" noChangeAspect="1"/>
+            </wp:cNvGraphicFramePr>
+            <a:graphic xmlns:a="http://schemas.openxmlformats.org/drawingml/2006/main">
+              <a:graphicData uri="http://schemas.openxmlformats.org/drawingml/2006/picture">
+                <pic:pic xmlns:pic="http://schemas.openxmlformats.org/drawingml/2006/picture">
+                  <pic:nvPicPr>
+                    <pic:cNvPr id="1" name=""/>
+                    <pic:cNvPicPr/>
+                  </pic:nvPicPr>
+                  <pic:blipFill>
+                    <a:blip r:embed="rId16"/>
+                    <a:stretch>
+                      <a:fillRect/>
+                    </a:stretch>
+                  </pic:blipFill>
+                  <pic:spPr>
+                    <a:xfrm>
+                      <a:off x="0" y="0"/>
+                      <a:ext cx="5853430" cy="5128260"/>
+                    </a:xfrm>
+                    <a:prstGeom prst="rect">
+                      <a:avLst/>
+                    </a:prstGeom>
+                  </pic:spPr>
+                </pic:pic>
+              </a:graphicData>
+            </a:graphic>
+          </wp:inline>
+        </w:drawing>
+      </w:r>
+    </w:p>
+    <w:p>
+      <w:pPr>
+        <w:pStyle w:val="SAGEBodyText"/>
+      </w:pPr>
+    </w:p>
+    <w:p>
+      <w:pPr>
+        <w:pStyle w:val="SAGEBodyText"/>
+      </w:pPr>
+      <w:r>
         <w:t xml:space="preserve">Click </w:t>
       </w:r>
       <w:r>
@@ -2315,8 +2478,6 @@
       <w:r>
         <w:t>1</w:t>
       </w:r>
-      <w:bookmarkStart w:id="12" w:name="_GoBack"/>
-      <w:bookmarkEnd w:id="12"/>
       <w:r>
         <w:t xml:space="preserve">, </w:t>
       </w:r>
@@ -2375,12 +2536,12 @@
         <w:pStyle w:val="SAGEHeading1"/>
         <w:framePr w:wrap="around"/>
       </w:pPr>
-      <w:bookmarkStart w:id="13" w:name="_Toc17880101"/>
+      <w:bookmarkStart w:id="14" w:name="_Toc17880101"/>
       <w:r>
         <w:lastRenderedPageBreak/>
         <w:t>Upgrade Log</w:t>
       </w:r>
-      <w:bookmarkEnd w:id="13"/>
+      <w:bookmarkEnd w:id="14"/>
     </w:p>
     <w:p>
       <w:pPr>
@@ -2427,7 +2588,7 @@
                     <pic:cNvPicPr/>
                   </pic:nvPicPr>
                   <pic:blipFill>
-                    <a:blip r:embed="rId16"/>
+                    <a:blip r:embed="rId17"/>
                     <a:stretch>
                       <a:fillRect/>
                     </a:stretch>
@@ -2465,12 +2626,272 @@
         <w:pStyle w:val="SAGEHeading1"/>
         <w:framePr w:wrap="around"/>
       </w:pPr>
-      <w:bookmarkStart w:id="14" w:name="_Toc17880103"/>
+      <w:bookmarkStart w:id="15" w:name="_Toc17880102"/>
+      <w:r>
+        <w:lastRenderedPageBreak/>
+        <w:t>Theme Color changes</w:t>
+      </w:r>
+      <w:bookmarkEnd w:id="15"/>
+    </w:p>
+    <w:p>
+      <w:pPr>
+        <w:pStyle w:val="SAGEHeading1Follow"/>
+        <w:framePr w:wrap="around"/>
+      </w:pPr>
+    </w:p>
+    <w:p>
+      <w:pPr>
+        <w:pStyle w:val="SAGEBodyText"/>
+        <w:numPr>
+          <w:ilvl w:val="0"/>
+          <w:numId w:val="38"/>
+        </w:numPr>
+        <w:spacing w:line="360" w:lineRule="auto"/>
+        <w:rPr>
+          <w:b/>
+        </w:rPr>
+      </w:pPr>
+      <w:r>
+        <w:rPr>
+          <w:b/>
+        </w:rPr>
+        <w:t>File</w:t>
+      </w:r>
+      <w:r>
+        <w:rPr>
+          <w:b/>
+        </w:rPr>
+        <w:t>s</w:t>
+      </w:r>
+      <w:r>
+        <w:rPr>
+          <w:b/>
+        </w:rPr>
+        <w:t xml:space="preserve"> affected</w:t>
+      </w:r>
+    </w:p>
+    <w:p>
+      <w:pPr>
+        <w:pStyle w:val="SAGEBodyText"/>
+        <w:spacing w:line="360" w:lineRule="auto"/>
+        <w:ind w:left="576" w:firstLine="144"/>
+      </w:pPr>
+      <w:r>
+        <w:t>All the JavaScript files that have kendoWindow created.</w:t>
+      </w:r>
+    </w:p>
+    <w:p>
+      <w:pPr>
+        <w:pStyle w:val="SAGEBodyText"/>
+        <w:numPr>
+          <w:ilvl w:val="0"/>
+          <w:numId w:val="38"/>
+        </w:numPr>
+        <w:spacing w:line="360" w:lineRule="auto"/>
+      </w:pPr>
+      <w:r>
+        <w:rPr>
+          <w:b/>
+        </w:rPr>
+        <w:t>Description</w:t>
+      </w:r>
+      <w:r>
+        <w:tab/>
+      </w:r>
+      <w:r>
+        <w:tab/>
+      </w:r>
+      <w:r>
+        <w:tab/>
+      </w:r>
+      <w:r>
+        <w:tab/>
+      </w:r>
+    </w:p>
+    <w:p>
+      <w:pPr>
+        <w:pStyle w:val="SAGEBodyText"/>
+        <w:spacing w:line="360" w:lineRule="auto"/>
+        <w:ind w:left="720"/>
+      </w:pPr>
+      <w:r>
+        <w:t>Adding a method to set the background color of the title of the popup window when the kendoWindow is opened.</w:t>
+      </w:r>
+    </w:p>
+    <w:p>
+      <w:pPr>
+        <w:pStyle w:val="SAGEBodyText"/>
+        <w:numPr>
+          <w:ilvl w:val="0"/>
+          <w:numId w:val="38"/>
+        </w:numPr>
+        <w:spacing w:line="360" w:lineRule="auto"/>
+        <w:rPr>
+          <w:b/>
+        </w:rPr>
+      </w:pPr>
+      <w:r>
+        <w:rPr>
+          <w:b/>
+        </w:rPr>
+        <w:t>Before Change</w:t>
+      </w:r>
+      <w:r>
+        <w:rPr>
+          <w:b/>
+        </w:rPr>
+        <w:tab/>
+      </w:r>
+    </w:p>
+    <w:p>
+      <w:pPr>
+        <w:pStyle w:val="SAGEBodyText"/>
+        <w:spacing w:line="360" w:lineRule="auto"/>
+        <w:ind w:left="720"/>
+        <w:rPr>
+          <w:rFonts w:ascii="Consolas" w:hAnsi="Consolas" w:cs="Consolas"/>
+          <w:color w:val="000000"/>
+          <w:sz w:val="19"/>
+          <w:szCs w:val="19"/>
+          <w:highlight w:val="white"/>
+        </w:rPr>
+      </w:pPr>
+      <w:r>
+        <w:rPr>
+          <w:rFonts w:ascii="Consolas" w:hAnsi="Consolas" w:cs="Consolas"/>
+          <w:noProof/>
+          <w:color w:val="000000"/>
+          <w:sz w:val="19"/>
+          <w:szCs w:val="19"/>
+        </w:rPr>
+        <w:drawing>
+          <wp:inline distT="0" distB="0" distL="0" distR="0" wp14:anchorId="5CA4ACD1" wp14:editId="44EA5D9E">
+            <wp:extent cx="5853430" cy="1461135"/>
+            <wp:effectExtent l="0" t="0" r="0" b="5715"/>
+            <wp:docPr id="3" name="Picture 3"/>
+            <wp:cNvGraphicFramePr>
+              <a:graphicFrameLocks xmlns:a="http://schemas.openxmlformats.org/drawingml/2006/main" noChangeAspect="1"/>
+            </wp:cNvGraphicFramePr>
+            <a:graphic xmlns:a="http://schemas.openxmlformats.org/drawingml/2006/main">
+              <a:graphicData uri="http://schemas.openxmlformats.org/drawingml/2006/picture">
+                <pic:pic xmlns:pic="http://schemas.openxmlformats.org/drawingml/2006/picture">
+                  <pic:nvPicPr>
+                    <pic:cNvPr id="1" name=""/>
+                    <pic:cNvPicPr/>
+                  </pic:nvPicPr>
+                  <pic:blipFill>
+                    <a:blip r:embed="rId18"/>
+                    <a:stretch>
+                      <a:fillRect/>
+                    </a:stretch>
+                  </pic:blipFill>
+                  <pic:spPr>
+                    <a:xfrm>
+                      <a:off x="0" y="0"/>
+                      <a:ext cx="5853430" cy="1461135"/>
+                    </a:xfrm>
+                    <a:prstGeom prst="rect">
+                      <a:avLst/>
+                    </a:prstGeom>
+                  </pic:spPr>
+                </pic:pic>
+              </a:graphicData>
+            </a:graphic>
+          </wp:inline>
+        </w:drawing>
+      </w:r>
+    </w:p>
+    <w:p>
+      <w:pPr>
+        <w:pStyle w:val="SAGEBodyText"/>
+        <w:numPr>
+          <w:ilvl w:val="0"/>
+          <w:numId w:val="38"/>
+        </w:numPr>
+        <w:spacing w:line="360" w:lineRule="auto"/>
+        <w:rPr>
+          <w:b/>
+        </w:rPr>
+      </w:pPr>
+      <w:r>
+        <w:rPr>
+          <w:b/>
+        </w:rPr>
+        <w:t>After Change</w:t>
+      </w:r>
+      <w:r>
+        <w:rPr>
+          <w:b/>
+        </w:rPr>
+        <w:tab/>
+      </w:r>
+    </w:p>
+    <w:p>
+      <w:pPr>
+        <w:pStyle w:val="SAGEBodyText"/>
+        <w:spacing w:line="360" w:lineRule="auto"/>
+        <w:ind w:left="720"/>
+        <w:rPr>
+          <w:rFonts w:ascii="Consolas" w:hAnsi="Consolas" w:cs="Consolas"/>
+          <w:color w:val="000000"/>
+          <w:sz w:val="19"/>
+          <w:szCs w:val="19"/>
+          <w:highlight w:val="white"/>
+        </w:rPr>
+      </w:pPr>
+      <w:r>
+        <w:rPr>
+          <w:noProof/>
+        </w:rPr>
+        <w:drawing>
+          <wp:inline distT="0" distB="0" distL="0" distR="0" wp14:anchorId="04575247" wp14:editId="419F93A0">
+            <wp:extent cx="5853430" cy="2072640"/>
+            <wp:effectExtent l="0" t="0" r="0" b="3810"/>
+            <wp:docPr id="4" name="Picture 4"/>
+            <wp:cNvGraphicFramePr>
+              <a:graphicFrameLocks xmlns:a="http://schemas.openxmlformats.org/drawingml/2006/main" noChangeAspect="1"/>
+            </wp:cNvGraphicFramePr>
+            <a:graphic xmlns:a="http://schemas.openxmlformats.org/drawingml/2006/main">
+              <a:graphicData uri="http://schemas.openxmlformats.org/drawingml/2006/picture">
+                <pic:pic xmlns:pic="http://schemas.openxmlformats.org/drawingml/2006/picture">
+                  <pic:nvPicPr>
+                    <pic:cNvPr id="1" name=""/>
+                    <pic:cNvPicPr/>
+                  </pic:nvPicPr>
+                  <pic:blipFill>
+                    <a:blip r:embed="rId19"/>
+                    <a:stretch>
+                      <a:fillRect/>
+                    </a:stretch>
+                  </pic:blipFill>
+                  <pic:spPr>
+                    <a:xfrm>
+                      <a:off x="0" y="0"/>
+                      <a:ext cx="5853430" cy="2072640"/>
+                    </a:xfrm>
+                    <a:prstGeom prst="rect">
+                      <a:avLst/>
+                    </a:prstGeom>
+                  </pic:spPr>
+                </pic:pic>
+              </a:graphicData>
+            </a:graphic>
+          </wp:inline>
+        </w:drawing>
+      </w:r>
+    </w:p>
+    <w:p/>
+    <w:p>
+      <w:pPr>
+        <w:pStyle w:val="SAGEHeading1"/>
+        <w:framePr w:wrap="around"/>
+      </w:pPr>
+      <w:bookmarkStart w:id="16" w:name="_Toc17880103"/>
       <w:r>
         <w:lastRenderedPageBreak/>
         <w:t>Compilation Troubleshooting</w:t>
       </w:r>
-      <w:bookmarkEnd w:id="14"/>
+      <w:bookmarkEnd w:id="16"/>
     </w:p>
     <w:p>
       <w:pPr>
@@ -2561,12 +2982,12 @@
       </w:pPr>
     </w:p>
     <w:sectPr>
-      <w:headerReference w:type="even" r:id="rId17"/>
-      <w:headerReference w:type="default" r:id="rId18"/>
-      <w:footerReference w:type="even" r:id="rId19"/>
-      <w:footerReference w:type="default" r:id="rId20"/>
-      <w:headerReference w:type="first" r:id="rId21"/>
-      <w:footerReference w:type="first" r:id="rId22"/>
+      <w:headerReference w:type="even" r:id="rId20"/>
+      <w:headerReference w:type="default" r:id="rId21"/>
+      <w:footerReference w:type="even" r:id="rId22"/>
+      <w:footerReference w:type="default" r:id="rId23"/>
+      <w:headerReference w:type="first" r:id="rId24"/>
+      <w:footerReference w:type="first" r:id="rId25"/>
       <w:pgSz w:w="12242" w:h="15842" w:code="1"/>
       <w:pgMar w:top="709" w:right="1440" w:bottom="1701" w:left="1584" w:header="624" w:footer="397" w:gutter="0"/>
       <w:cols w:space="708"/>
@@ -3234,7 +3655,7 @@
         <v:path o:extrusionok="f" gradientshapeok="t" o:connecttype="rect"/>
         <o:lock v:ext="edit" aspectratio="t"/>
       </v:shapetype>
-      <v:shape id="_x0000_i1033" type="#_x0000_t75" style="width:20.25pt;height:20.25pt" o:bullet="t">
+      <v:shape id="_x0000_i1040" type="#_x0000_t75" style="width:20.25pt;height:20.25pt" o:bullet="t">
         <v:imagedata r:id="rId1" o:title="clip_image001"/>
       </v:shape>
     </w:pict>
@@ -23082,7 +23503,7 @@
 </file>
 
 <file path=customXml/itemProps1.xml><?xml version="1.0" encoding="utf-8"?>
-<ds:datastoreItem xmlns:ds="http://schemas.openxmlformats.org/officeDocument/2006/customXml" ds:itemID="{94CDE52F-4715-486B-86B4-4678B7F8A851}">
+<ds:datastoreItem xmlns:ds="http://schemas.openxmlformats.org/officeDocument/2006/customXml" ds:itemID="{1DBD4886-524B-4CC4-8BC2-7010CA9A1E86}">
   <ds:schemaRefs>
     <ds:schemaRef ds:uri="http://schemas.openxmlformats.org/officeDocument/2006/bibliography"/>
   </ds:schemaRefs>

</xml_diff>

<commit_message>
Revert "Cw b 100528 themecolorsdk - DO NOT MERGE"
</commit_message>
<xml_diff>
--- a/docs/upgrades/Sage300SDK_2020_1UpgradeGuide.docx
+++ b/docs/upgrades/Sage300SDK_2020_1UpgradeGuide.docx
@@ -6,8 +6,6 @@
       <w:pPr>
         <w:pStyle w:val="SAGETitle"/>
       </w:pPr>
-      <w:bookmarkStart w:id="0" w:name="_GoBack"/>
-      <w:bookmarkEnd w:id="0"/>
       <w:r>
         <w:t>Sage 30</w:t>
       </w:r>
@@ -960,16 +958,16 @@
         <w:lastRenderedPageBreak/>
         <w:fldChar w:fldCharType="end"/>
       </w:r>
-      <w:bookmarkStart w:id="1" w:name="_Toc440376140"/>
-      <w:bookmarkStart w:id="2" w:name="_Toc17880090"/>
+      <w:bookmarkStart w:id="0" w:name="_Toc440376140"/>
+      <w:bookmarkStart w:id="1" w:name="_Toc17880090"/>
       <w:r>
         <w:t>O</w:t>
       </w:r>
       <w:r>
         <w:t>verview</w:t>
       </w:r>
+      <w:bookmarkEnd w:id="0"/>
       <w:bookmarkEnd w:id="1"/>
-      <w:bookmarkEnd w:id="2"/>
       <w:r>
         <w:fldChar w:fldCharType="begin"/>
       </w:r>
@@ -1159,12 +1157,12 @@
       <w:pPr>
         <w:pStyle w:val="SAGEHeading2"/>
       </w:pPr>
-      <w:bookmarkStart w:id="3" w:name="_Toc17880091"/>
+      <w:bookmarkStart w:id="2" w:name="_Toc17880091"/>
       <w:r>
         <w:lastRenderedPageBreak/>
         <w:t>Required Version of Sage 300</w:t>
       </w:r>
-      <w:bookmarkEnd w:id="3"/>
+      <w:bookmarkEnd w:id="2"/>
     </w:p>
     <w:p>
       <w:pPr>
@@ -1230,7 +1228,7 @@
         <w:pStyle w:val="SAGEHeading1"/>
         <w:framePr w:wrap="around"/>
       </w:pPr>
-      <w:bookmarkStart w:id="4" w:name="_Toc17880092"/>
+      <w:bookmarkStart w:id="3" w:name="_Toc17880092"/>
       <w:r>
         <w:lastRenderedPageBreak/>
         <w:t>Install</w:t>
@@ -1250,7 +1248,7 @@
       <w:r>
         <w:t>Wizard</w:t>
       </w:r>
-      <w:bookmarkEnd w:id="4"/>
+      <w:bookmarkEnd w:id="3"/>
     </w:p>
     <w:p>
       <w:pPr>
@@ -1408,8 +1406,8 @@
           <w:numId w:val="35"/>
         </w:numPr>
       </w:pPr>
-      <w:bookmarkStart w:id="5" w:name="_Toc453606102"/>
-      <w:bookmarkStart w:id="6" w:name="_Toc17880093"/>
+      <w:bookmarkStart w:id="4" w:name="_Toc453606102"/>
+      <w:bookmarkStart w:id="5" w:name="_Toc17880093"/>
       <w:r>
         <w:lastRenderedPageBreak/>
         <w:t>Accessing</w:t>
@@ -1432,8 +1430,8 @@
       <w:r>
         <w:t>Upgrade Wizard</w:t>
       </w:r>
+      <w:bookmarkEnd w:id="4"/>
       <w:bookmarkEnd w:id="5"/>
-      <w:bookmarkEnd w:id="6"/>
     </w:p>
     <w:p>
       <w:pPr>
@@ -1607,8 +1605,8 @@
           <w:numId w:val="35"/>
         </w:numPr>
       </w:pPr>
-      <w:bookmarkStart w:id="7" w:name="_Toc440882986"/>
-      <w:bookmarkStart w:id="8" w:name="_Toc17880094"/>
+      <w:bookmarkStart w:id="6" w:name="_Toc440882986"/>
+      <w:bookmarkStart w:id="7" w:name="_Toc17880094"/>
       <w:r>
         <w:lastRenderedPageBreak/>
         <w:t xml:space="preserve">Using </w:t>
@@ -1619,8 +1617,8 @@
       <w:r>
         <w:t>Sage 300 Upgrade Wizard</w:t>
       </w:r>
+      <w:bookmarkEnd w:id="6"/>
       <w:bookmarkEnd w:id="7"/>
-      <w:bookmarkEnd w:id="8"/>
     </w:p>
     <w:p>
       <w:pPr>
@@ -1755,12 +1753,12 @@
         </w:numPr>
         <w:ind w:left="734" w:hanging="734"/>
       </w:pPr>
-      <w:bookmarkStart w:id="9" w:name="_Toc17880095"/>
+      <w:bookmarkStart w:id="8" w:name="_Toc17880095"/>
       <w:r>
         <w:lastRenderedPageBreak/>
         <w:t>Step 1 – Synchronize Kendo Files</w:t>
       </w:r>
-      <w:bookmarkEnd w:id="9"/>
+      <w:bookmarkEnd w:id="8"/>
     </w:p>
     <w:p>
       <w:pPr>
@@ -1889,7 +1887,7 @@
         </w:numPr>
         <w:ind w:left="734" w:hanging="734"/>
       </w:pPr>
-      <w:bookmarkStart w:id="10" w:name="_Toc17880096"/>
+      <w:bookmarkStart w:id="9" w:name="_Toc17880096"/>
       <w:r>
         <w:lastRenderedPageBreak/>
         <w:t xml:space="preserve">Step </w:t>
@@ -1900,7 +1898,7 @@
       <w:r>
         <w:t xml:space="preserve"> – Synchronize Web Files</w:t>
       </w:r>
-      <w:bookmarkEnd w:id="10"/>
+      <w:bookmarkEnd w:id="9"/>
     </w:p>
     <w:p>
       <w:pPr>
@@ -2036,6 +2034,9 @@
     <w:p>
       <w:pPr>
         <w:spacing w:after="200" w:line="0" w:lineRule="auto"/>
+        <w:rPr>
+          <w:lang w:val="en-US"/>
+        </w:rPr>
       </w:pPr>
       <w:r>
         <w:br w:type="page"/>
@@ -2050,11 +2051,21 @@
         </w:numPr>
         <w:ind w:left="734" w:hanging="734"/>
       </w:pPr>
-      <w:bookmarkStart w:id="11" w:name="_Hlk27142894"/>
+      <w:bookmarkStart w:id="10" w:name="_Toc17880099"/>
       <w:r>
         <w:lastRenderedPageBreak/>
-        <w:t>Step 3 – Theme color changes</w:t>
+        <w:t xml:space="preserve">Step </w:t>
       </w:r>
+      <w:r>
+        <w:t>3</w:t>
+      </w:r>
+      <w:r>
+        <w:t xml:space="preserve"> – </w:t>
+      </w:r>
+      <w:r>
+        <w:t>Confirmation</w:t>
+      </w:r>
+      <w:bookmarkEnd w:id="10"/>
     </w:p>
     <w:p>
       <w:pPr>
@@ -2070,10 +2081,10 @@
           <w:noProof/>
         </w:rPr>
         <w:drawing>
-          <wp:inline distT="0" distB="0" distL="0" distR="0" wp14:anchorId="50C8EC43" wp14:editId="471CA26D">
+          <wp:inline distT="0" distB="0" distL="0" distR="0" wp14:anchorId="111B3514" wp14:editId="3F753899">
             <wp:extent cx="5853430" cy="5128260"/>
             <wp:effectExtent l="0" t="0" r="0" b="0"/>
-            <wp:docPr id="5" name="Picture 5"/>
+            <wp:docPr id="26" name="Picture 26"/>
             <wp:cNvGraphicFramePr>
               <a:graphicFrameLocks xmlns:a="http://schemas.openxmlformats.org/drawingml/2006/main" noChangeAspect="1"/>
             </wp:cNvGraphicFramePr>
@@ -2115,37 +2126,9 @@
       <w:pPr>
         <w:pStyle w:val="SAGEBodyText"/>
       </w:pPr>
-    </w:p>
-    <w:p>
-      <w:pPr>
-        <w:pStyle w:val="SAGEBodyText"/>
-      </w:pPr>
       <w:r>
-        <w:t xml:space="preserve">This is simply an informational step. </w:t>
+        <w:t>The solution and projects are ready to be upgraded.</w:t>
       </w:r>
-      <w:r>
-        <w:rPr>
-          <w:color w:val="FD34A9" w:themeColor="accent1" w:themeTint="99"/>
-        </w:rPr>
-        <w:t xml:space="preserve">See Section 6 – </w:t>
-      </w:r>
-      <w:r>
-        <w:rPr>
-          <w:color w:val="FD34A9" w:themeColor="accent1" w:themeTint="99"/>
-        </w:rPr>
-        <w:t>Theme color</w:t>
-      </w:r>
-      <w:r>
-        <w:rPr>
-          <w:color w:val="FD34A9" w:themeColor="accent1" w:themeTint="99"/>
-        </w:rPr>
-        <w:t xml:space="preserve"> changes for full details on the manual modifications required.</w:t>
-      </w:r>
-    </w:p>
-    <w:p>
-      <w:pPr>
-        <w:pStyle w:val="SAGEBodyText"/>
-      </w:pPr>
     </w:p>
     <w:p>
       <w:pPr>
@@ -2158,10 +2141,10 @@
         <w:rPr>
           <w:rStyle w:val="SAGETextUI"/>
         </w:rPr>
-        <w:t>Next</w:t>
+        <w:t>Upgrade</w:t>
       </w:r>
       <w:r>
-        <w:t xml:space="preserve"> to proceed or </w:t>
+        <w:t xml:space="preserve"> to upgrade the solution and projects or </w:t>
       </w:r>
       <w:r>
         <w:rPr>
@@ -2172,39 +2155,23 @@
       <w:r>
         <w:t xml:space="preserve"> to go back to the previous step.</w:t>
       </w:r>
+      <w:r>
+        <w:t xml:space="preserve"> </w:t>
+      </w:r>
     </w:p>
     <w:p>
       <w:pPr>
-        <w:pStyle w:val="SAGEBodyText"/>
-      </w:pPr>
-    </w:p>
-    <w:p>
-      <w:pPr>
         <w:spacing w:after="200" w:line="0" w:lineRule="auto"/>
         <w:rPr>
+          <w:b/>
+          <w:color w:val="2E3456"/>
+          <w:sz w:val="30"/>
           <w:lang w:val="en-US"/>
         </w:rPr>
       </w:pPr>
       <w:r>
         <w:br w:type="page"/>
       </w:r>
-    </w:p>
-    <w:bookmarkEnd w:id="11"/>
-    <w:p>
-      <w:pPr>
-        <w:spacing w:after="200" w:line="0" w:lineRule="auto"/>
-        <w:rPr>
-          <w:lang w:val="en-US"/>
-        </w:rPr>
-      </w:pPr>
-    </w:p>
-    <w:p>
-      <w:pPr>
-        <w:spacing w:after="200" w:line="0" w:lineRule="auto"/>
-        <w:rPr>
-          <w:lang w:val="en-US"/>
-        </w:rPr>
-      </w:pPr>
     </w:p>
     <w:p>
       <w:pPr>
@@ -2215,20 +2182,18 @@
         </w:numPr>
         <w:ind w:left="734" w:hanging="734"/>
       </w:pPr>
-      <w:bookmarkStart w:id="12" w:name="_Toc17880099"/>
+      <w:bookmarkStart w:id="11" w:name="_Toc17880100"/>
       <w:r>
+        <w:lastRenderedPageBreak/>
         <w:t xml:space="preserve">Step </w:t>
       </w:r>
       <w:r>
-        <w:t>3</w:t>
+        <w:t>4</w:t>
       </w:r>
       <w:r>
-        <w:t xml:space="preserve"> – </w:t>
+        <w:t xml:space="preserve"> – Recompile</w:t>
       </w:r>
-      <w:r>
-        <w:t>Confirmation</w:t>
-      </w:r>
-      <w:bookmarkEnd w:id="12"/>
+      <w:bookmarkEnd w:id="11"/>
     </w:p>
     <w:p>
       <w:pPr>
@@ -2244,10 +2209,10 @@
           <w:noProof/>
         </w:rPr>
         <w:drawing>
-          <wp:inline distT="0" distB="0" distL="0" distR="0" wp14:anchorId="111B3514" wp14:editId="3F753899">
+          <wp:inline distT="0" distB="0" distL="0" distR="0" wp14:anchorId="6E74622D" wp14:editId="2E5D4501">
             <wp:extent cx="5853430" cy="5128260"/>
             <wp:effectExtent l="0" t="0" r="0" b="0"/>
-            <wp:docPr id="26" name="Picture 26"/>
+            <wp:docPr id="27" name="Picture 27"/>
             <wp:cNvGraphicFramePr>
               <a:graphicFrameLocks xmlns:a="http://schemas.openxmlformats.org/drawingml/2006/main" noChangeAspect="1"/>
             </wp:cNvGraphicFramePr>
@@ -2290,134 +2255,6 @@
         <w:pStyle w:val="SAGEBodyText"/>
       </w:pPr>
       <w:r>
-        <w:t>The solution and projects are ready to be upgraded.</w:t>
-      </w:r>
-    </w:p>
-    <w:p>
-      <w:pPr>
-        <w:pStyle w:val="SAGEBodyText"/>
-      </w:pPr>
-      <w:r>
-        <w:t xml:space="preserve">Click </w:t>
-      </w:r>
-      <w:r>
-        <w:rPr>
-          <w:rStyle w:val="SAGETextUI"/>
-        </w:rPr>
-        <w:t>Upgrade</w:t>
-      </w:r>
-      <w:r>
-        <w:t xml:space="preserve"> to upgrade the solution and projects or </w:t>
-      </w:r>
-      <w:r>
-        <w:rPr>
-          <w:rStyle w:val="SAGETextUI"/>
-        </w:rPr>
-        <w:t>Back</w:t>
-      </w:r>
-      <w:r>
-        <w:t xml:space="preserve"> to go back to the previous step.</w:t>
-      </w:r>
-      <w:r>
-        <w:t xml:space="preserve"> </w:t>
-      </w:r>
-    </w:p>
-    <w:p>
-      <w:pPr>
-        <w:spacing w:after="200" w:line="0" w:lineRule="auto"/>
-        <w:rPr>
-          <w:b/>
-          <w:color w:val="2E3456"/>
-          <w:sz w:val="30"/>
-          <w:lang w:val="en-US"/>
-        </w:rPr>
-      </w:pPr>
-      <w:r>
-        <w:br w:type="page"/>
-      </w:r>
-    </w:p>
-    <w:p>
-      <w:pPr>
-        <w:pStyle w:val="SAGEHeading2"/>
-        <w:numPr>
-          <w:ilvl w:val="1"/>
-          <w:numId w:val="35"/>
-        </w:numPr>
-        <w:ind w:left="734" w:hanging="734"/>
-      </w:pPr>
-      <w:bookmarkStart w:id="13" w:name="_Toc17880100"/>
-      <w:r>
-        <w:lastRenderedPageBreak/>
-        <w:t xml:space="preserve">Step </w:t>
-      </w:r>
-      <w:r>
-        <w:t>4</w:t>
-      </w:r>
-      <w:r>
-        <w:t xml:space="preserve"> – Recompile</w:t>
-      </w:r>
-      <w:bookmarkEnd w:id="13"/>
-    </w:p>
-    <w:p>
-      <w:pPr>
-        <w:pStyle w:val="SAGEBodyText"/>
-      </w:pPr>
-    </w:p>
-    <w:p>
-      <w:pPr>
-        <w:pStyle w:val="SAGEBodyText"/>
-      </w:pPr>
-      <w:r>
-        <w:rPr>
-          <w:noProof/>
-        </w:rPr>
-        <w:drawing>
-          <wp:inline distT="0" distB="0" distL="0" distR="0" wp14:anchorId="6E74622D" wp14:editId="2E5D4501">
-            <wp:extent cx="5853430" cy="5128260"/>
-            <wp:effectExtent l="0" t="0" r="0" b="0"/>
-            <wp:docPr id="27" name="Picture 27"/>
-            <wp:cNvGraphicFramePr>
-              <a:graphicFrameLocks xmlns:a="http://schemas.openxmlformats.org/drawingml/2006/main" noChangeAspect="1"/>
-            </wp:cNvGraphicFramePr>
-            <a:graphic xmlns:a="http://schemas.openxmlformats.org/drawingml/2006/main">
-              <a:graphicData uri="http://schemas.openxmlformats.org/drawingml/2006/picture">
-                <pic:pic xmlns:pic="http://schemas.openxmlformats.org/drawingml/2006/picture">
-                  <pic:nvPicPr>
-                    <pic:cNvPr id="1" name=""/>
-                    <pic:cNvPicPr/>
-                  </pic:nvPicPr>
-                  <pic:blipFill>
-                    <a:blip r:embed="rId16"/>
-                    <a:stretch>
-                      <a:fillRect/>
-                    </a:stretch>
-                  </pic:blipFill>
-                  <pic:spPr>
-                    <a:xfrm>
-                      <a:off x="0" y="0"/>
-                      <a:ext cx="5853430" cy="5128260"/>
-                    </a:xfrm>
-                    <a:prstGeom prst="rect">
-                      <a:avLst/>
-                    </a:prstGeom>
-                  </pic:spPr>
-                </pic:pic>
-              </a:graphicData>
-            </a:graphic>
-          </wp:inline>
-        </w:drawing>
-      </w:r>
-    </w:p>
-    <w:p>
-      <w:pPr>
-        <w:pStyle w:val="SAGEBodyText"/>
-      </w:pPr>
-    </w:p>
-    <w:p>
-      <w:pPr>
-        <w:pStyle w:val="SAGEBodyText"/>
-      </w:pPr>
-      <w:r>
         <w:t xml:space="preserve">Click </w:t>
       </w:r>
       <w:r>
@@ -2478,6 +2315,8 @@
       <w:r>
         <w:t>1</w:t>
       </w:r>
+      <w:bookmarkStart w:id="12" w:name="_GoBack"/>
+      <w:bookmarkEnd w:id="12"/>
       <w:r>
         <w:t xml:space="preserve">, </w:t>
       </w:r>
@@ -2536,12 +2375,12 @@
         <w:pStyle w:val="SAGEHeading1"/>
         <w:framePr w:wrap="around"/>
       </w:pPr>
-      <w:bookmarkStart w:id="14" w:name="_Toc17880101"/>
+      <w:bookmarkStart w:id="13" w:name="_Toc17880101"/>
       <w:r>
         <w:lastRenderedPageBreak/>
         <w:t>Upgrade Log</w:t>
       </w:r>
-      <w:bookmarkEnd w:id="14"/>
+      <w:bookmarkEnd w:id="13"/>
     </w:p>
     <w:p>
       <w:pPr>
@@ -2588,7 +2427,7 @@
                     <pic:cNvPicPr/>
                   </pic:nvPicPr>
                   <pic:blipFill>
-                    <a:blip r:embed="rId17"/>
+                    <a:blip r:embed="rId16"/>
                     <a:stretch>
                       <a:fillRect/>
                     </a:stretch>
@@ -2626,272 +2465,12 @@
         <w:pStyle w:val="SAGEHeading1"/>
         <w:framePr w:wrap="around"/>
       </w:pPr>
-      <w:bookmarkStart w:id="15" w:name="_Toc17880102"/>
-      <w:r>
-        <w:lastRenderedPageBreak/>
-        <w:t>Theme Color changes</w:t>
-      </w:r>
-      <w:bookmarkEnd w:id="15"/>
-    </w:p>
-    <w:p>
-      <w:pPr>
-        <w:pStyle w:val="SAGEHeading1Follow"/>
-        <w:framePr w:wrap="around"/>
-      </w:pPr>
-    </w:p>
-    <w:p>
-      <w:pPr>
-        <w:pStyle w:val="SAGEBodyText"/>
-        <w:numPr>
-          <w:ilvl w:val="0"/>
-          <w:numId w:val="38"/>
-        </w:numPr>
-        <w:spacing w:line="360" w:lineRule="auto"/>
-        <w:rPr>
-          <w:b/>
-        </w:rPr>
-      </w:pPr>
-      <w:r>
-        <w:rPr>
-          <w:b/>
-        </w:rPr>
-        <w:t>File</w:t>
-      </w:r>
-      <w:r>
-        <w:rPr>
-          <w:b/>
-        </w:rPr>
-        <w:t>s</w:t>
-      </w:r>
-      <w:r>
-        <w:rPr>
-          <w:b/>
-        </w:rPr>
-        <w:t xml:space="preserve"> affected</w:t>
-      </w:r>
-    </w:p>
-    <w:p>
-      <w:pPr>
-        <w:pStyle w:val="SAGEBodyText"/>
-        <w:spacing w:line="360" w:lineRule="auto"/>
-        <w:ind w:left="576" w:firstLine="144"/>
-      </w:pPr>
-      <w:r>
-        <w:t>All the JavaScript files that have kendoWindow created.</w:t>
-      </w:r>
-    </w:p>
-    <w:p>
-      <w:pPr>
-        <w:pStyle w:val="SAGEBodyText"/>
-        <w:numPr>
-          <w:ilvl w:val="0"/>
-          <w:numId w:val="38"/>
-        </w:numPr>
-        <w:spacing w:line="360" w:lineRule="auto"/>
-      </w:pPr>
-      <w:r>
-        <w:rPr>
-          <w:b/>
-        </w:rPr>
-        <w:t>Description</w:t>
-      </w:r>
-      <w:r>
-        <w:tab/>
-      </w:r>
-      <w:r>
-        <w:tab/>
-      </w:r>
-      <w:r>
-        <w:tab/>
-      </w:r>
-      <w:r>
-        <w:tab/>
-      </w:r>
-    </w:p>
-    <w:p>
-      <w:pPr>
-        <w:pStyle w:val="SAGEBodyText"/>
-        <w:spacing w:line="360" w:lineRule="auto"/>
-        <w:ind w:left="720"/>
-      </w:pPr>
-      <w:r>
-        <w:t>Adding a method to set the background color of the title of the popup window when the kendoWindow is opened.</w:t>
-      </w:r>
-    </w:p>
-    <w:p>
-      <w:pPr>
-        <w:pStyle w:val="SAGEBodyText"/>
-        <w:numPr>
-          <w:ilvl w:val="0"/>
-          <w:numId w:val="38"/>
-        </w:numPr>
-        <w:spacing w:line="360" w:lineRule="auto"/>
-        <w:rPr>
-          <w:b/>
-        </w:rPr>
-      </w:pPr>
-      <w:r>
-        <w:rPr>
-          <w:b/>
-        </w:rPr>
-        <w:t>Before Change</w:t>
-      </w:r>
-      <w:r>
-        <w:rPr>
-          <w:b/>
-        </w:rPr>
-        <w:tab/>
-      </w:r>
-    </w:p>
-    <w:p>
-      <w:pPr>
-        <w:pStyle w:val="SAGEBodyText"/>
-        <w:spacing w:line="360" w:lineRule="auto"/>
-        <w:ind w:left="720"/>
-        <w:rPr>
-          <w:rFonts w:ascii="Consolas" w:hAnsi="Consolas" w:cs="Consolas"/>
-          <w:color w:val="000000"/>
-          <w:sz w:val="19"/>
-          <w:szCs w:val="19"/>
-          <w:highlight w:val="white"/>
-        </w:rPr>
-      </w:pPr>
-      <w:r>
-        <w:rPr>
-          <w:rFonts w:ascii="Consolas" w:hAnsi="Consolas" w:cs="Consolas"/>
-          <w:noProof/>
-          <w:color w:val="000000"/>
-          <w:sz w:val="19"/>
-          <w:szCs w:val="19"/>
-        </w:rPr>
-        <w:drawing>
-          <wp:inline distT="0" distB="0" distL="0" distR="0" wp14:anchorId="5CA4ACD1" wp14:editId="44EA5D9E">
-            <wp:extent cx="5853430" cy="1461135"/>
-            <wp:effectExtent l="0" t="0" r="0" b="5715"/>
-            <wp:docPr id="3" name="Picture 3"/>
-            <wp:cNvGraphicFramePr>
-              <a:graphicFrameLocks xmlns:a="http://schemas.openxmlformats.org/drawingml/2006/main" noChangeAspect="1"/>
-            </wp:cNvGraphicFramePr>
-            <a:graphic xmlns:a="http://schemas.openxmlformats.org/drawingml/2006/main">
-              <a:graphicData uri="http://schemas.openxmlformats.org/drawingml/2006/picture">
-                <pic:pic xmlns:pic="http://schemas.openxmlformats.org/drawingml/2006/picture">
-                  <pic:nvPicPr>
-                    <pic:cNvPr id="1" name=""/>
-                    <pic:cNvPicPr/>
-                  </pic:nvPicPr>
-                  <pic:blipFill>
-                    <a:blip r:embed="rId18"/>
-                    <a:stretch>
-                      <a:fillRect/>
-                    </a:stretch>
-                  </pic:blipFill>
-                  <pic:spPr>
-                    <a:xfrm>
-                      <a:off x="0" y="0"/>
-                      <a:ext cx="5853430" cy="1461135"/>
-                    </a:xfrm>
-                    <a:prstGeom prst="rect">
-                      <a:avLst/>
-                    </a:prstGeom>
-                  </pic:spPr>
-                </pic:pic>
-              </a:graphicData>
-            </a:graphic>
-          </wp:inline>
-        </w:drawing>
-      </w:r>
-    </w:p>
-    <w:p>
-      <w:pPr>
-        <w:pStyle w:val="SAGEBodyText"/>
-        <w:numPr>
-          <w:ilvl w:val="0"/>
-          <w:numId w:val="38"/>
-        </w:numPr>
-        <w:spacing w:line="360" w:lineRule="auto"/>
-        <w:rPr>
-          <w:b/>
-        </w:rPr>
-      </w:pPr>
-      <w:r>
-        <w:rPr>
-          <w:b/>
-        </w:rPr>
-        <w:t>After Change</w:t>
-      </w:r>
-      <w:r>
-        <w:rPr>
-          <w:b/>
-        </w:rPr>
-        <w:tab/>
-      </w:r>
-    </w:p>
-    <w:p>
-      <w:pPr>
-        <w:pStyle w:val="SAGEBodyText"/>
-        <w:spacing w:line="360" w:lineRule="auto"/>
-        <w:ind w:left="720"/>
-        <w:rPr>
-          <w:rFonts w:ascii="Consolas" w:hAnsi="Consolas" w:cs="Consolas"/>
-          <w:color w:val="000000"/>
-          <w:sz w:val="19"/>
-          <w:szCs w:val="19"/>
-          <w:highlight w:val="white"/>
-        </w:rPr>
-      </w:pPr>
-      <w:r>
-        <w:rPr>
-          <w:noProof/>
-        </w:rPr>
-        <w:drawing>
-          <wp:inline distT="0" distB="0" distL="0" distR="0" wp14:anchorId="04575247" wp14:editId="419F93A0">
-            <wp:extent cx="5853430" cy="2072640"/>
-            <wp:effectExtent l="0" t="0" r="0" b="3810"/>
-            <wp:docPr id="4" name="Picture 4"/>
-            <wp:cNvGraphicFramePr>
-              <a:graphicFrameLocks xmlns:a="http://schemas.openxmlformats.org/drawingml/2006/main" noChangeAspect="1"/>
-            </wp:cNvGraphicFramePr>
-            <a:graphic xmlns:a="http://schemas.openxmlformats.org/drawingml/2006/main">
-              <a:graphicData uri="http://schemas.openxmlformats.org/drawingml/2006/picture">
-                <pic:pic xmlns:pic="http://schemas.openxmlformats.org/drawingml/2006/picture">
-                  <pic:nvPicPr>
-                    <pic:cNvPr id="1" name=""/>
-                    <pic:cNvPicPr/>
-                  </pic:nvPicPr>
-                  <pic:blipFill>
-                    <a:blip r:embed="rId19"/>
-                    <a:stretch>
-                      <a:fillRect/>
-                    </a:stretch>
-                  </pic:blipFill>
-                  <pic:spPr>
-                    <a:xfrm>
-                      <a:off x="0" y="0"/>
-                      <a:ext cx="5853430" cy="2072640"/>
-                    </a:xfrm>
-                    <a:prstGeom prst="rect">
-                      <a:avLst/>
-                    </a:prstGeom>
-                  </pic:spPr>
-                </pic:pic>
-              </a:graphicData>
-            </a:graphic>
-          </wp:inline>
-        </w:drawing>
-      </w:r>
-    </w:p>
-    <w:p/>
-    <w:p>
-      <w:pPr>
-        <w:pStyle w:val="SAGEHeading1"/>
-        <w:framePr w:wrap="around"/>
-      </w:pPr>
-      <w:bookmarkStart w:id="16" w:name="_Toc17880103"/>
+      <w:bookmarkStart w:id="14" w:name="_Toc17880103"/>
       <w:r>
         <w:lastRenderedPageBreak/>
         <w:t>Compilation Troubleshooting</w:t>
       </w:r>
-      <w:bookmarkEnd w:id="16"/>
+      <w:bookmarkEnd w:id="14"/>
     </w:p>
     <w:p>
       <w:pPr>
@@ -2982,12 +2561,12 @@
       </w:pPr>
     </w:p>
     <w:sectPr>
-      <w:headerReference w:type="even" r:id="rId20"/>
-      <w:headerReference w:type="default" r:id="rId21"/>
-      <w:footerReference w:type="even" r:id="rId22"/>
-      <w:footerReference w:type="default" r:id="rId23"/>
-      <w:headerReference w:type="first" r:id="rId24"/>
-      <w:footerReference w:type="first" r:id="rId25"/>
+      <w:headerReference w:type="even" r:id="rId17"/>
+      <w:headerReference w:type="default" r:id="rId18"/>
+      <w:footerReference w:type="even" r:id="rId19"/>
+      <w:footerReference w:type="default" r:id="rId20"/>
+      <w:headerReference w:type="first" r:id="rId21"/>
+      <w:footerReference w:type="first" r:id="rId22"/>
       <w:pgSz w:w="12242" w:h="15842" w:code="1"/>
       <w:pgMar w:top="709" w:right="1440" w:bottom="1701" w:left="1584" w:header="624" w:footer="397" w:gutter="0"/>
       <w:cols w:space="708"/>
@@ -3655,7 +3234,7 @@
         <v:path o:extrusionok="f" gradientshapeok="t" o:connecttype="rect"/>
         <o:lock v:ext="edit" aspectratio="t"/>
       </v:shapetype>
-      <v:shape id="_x0000_i1040" type="#_x0000_t75" style="width:20.25pt;height:20.25pt" o:bullet="t">
+      <v:shape id="_x0000_i1033" type="#_x0000_t75" style="width:20.25pt;height:20.25pt" o:bullet="t">
         <v:imagedata r:id="rId1" o:title="clip_image001"/>
       </v:shape>
     </w:pict>
@@ -23503,7 +23082,7 @@
 </file>
 
 <file path=customXml/itemProps1.xml><?xml version="1.0" encoding="utf-8"?>
-<ds:datastoreItem xmlns:ds="http://schemas.openxmlformats.org/officeDocument/2006/customXml" ds:itemID="{1DBD4886-524B-4CC4-8BC2-7010CA9A1E86}">
+<ds:datastoreItem xmlns:ds="http://schemas.openxmlformats.org/officeDocument/2006/customXml" ds:itemID="{94CDE52F-4715-486B-86B4-4678B7F8A851}">
   <ds:schemaRefs>
     <ds:schemaRef ds:uri="http://schemas.openxmlformats.org/officeDocument/2006/bibliography"/>
   </ds:schemaRefs>

</xml_diff>